<commit_message>
Added SSH server Modified Time server
</commit_message>
<xml_diff>
--- a/Linux Server Administration/02_time_server.docx
+++ b/Linux Server Administration/02_time_server.docx
@@ -77,7 +77,73 @@
           <w:sz w:val="28"/>
           <w:szCs w:val="28"/>
         </w:rPr>
-        <w:t>__</w:t>
+        <w:t>Configure NP Server (</w:t>
+      </w:r>
+      <w:proofErr w:type="spellStart"/>
+      <w:r>
+        <w:rPr>
+          <w:rFonts w:ascii="Times New Roman" w:hAnsi="Times New Roman"/>
+          <w:bCs/>
+          <w:color w:val="000000"/>
+          <w:sz w:val="28"/>
+          <w:szCs w:val="28"/>
+        </w:rPr>
+        <w:t>NTPd</w:t>
+      </w:r>
+      <w:proofErr w:type="spellEnd"/>
+      <w:r>
+        <w:rPr>
+          <w:rFonts w:ascii="Times New Roman" w:hAnsi="Times New Roman"/>
+          <w:bCs/>
+          <w:color w:val="000000"/>
+          <w:sz w:val="28"/>
+          <w:szCs w:val="28"/>
+        </w:rPr>
+        <w:t xml:space="preserve">), Install and configure </w:t>
+      </w:r>
+      <w:proofErr w:type="spellStart"/>
+      <w:r>
+        <w:rPr>
+          <w:rFonts w:ascii="Times New Roman" w:hAnsi="Times New Roman"/>
+          <w:bCs/>
+          <w:color w:val="000000"/>
+          <w:sz w:val="28"/>
+          <w:szCs w:val="28"/>
+        </w:rPr>
+        <w:t>NTPd</w:t>
+      </w:r>
+      <w:proofErr w:type="spellEnd"/>
+      <w:r>
+        <w:rPr>
+          <w:rFonts w:ascii="Times New Roman" w:hAnsi="Times New Roman"/>
+          <w:bCs/>
+          <w:color w:val="000000"/>
+          <w:sz w:val="28"/>
+          <w:szCs w:val="28"/>
+        </w:rPr>
+        <w:t>, Configure NTP Client</w:t>
+      </w:r>
+    </w:p>
+    <w:p>
+      <w:pPr>
+        <w:spacing w:after="0" w:line="240" w:lineRule="auto"/>
+        <w:rPr>
+          <w:rFonts w:ascii="Times New Roman" w:hAnsi="Times New Roman"/>
+          <w:bCs/>
+          <w:color w:val="000000"/>
+          <w:sz w:val="28"/>
+          <w:szCs w:val="28"/>
+        </w:rPr>
+      </w:pPr>
+      <w:r>
+        <w:rPr>
+          <w:rFonts w:ascii="Times New Roman" w:hAnsi="Times New Roman"/>
+          <w:bCs/>
+          <w:color w:val="000000"/>
+          <w:sz w:val="28"/>
+          <w:szCs w:val="28"/>
+        </w:rPr>
+        <w:t>(Ubuntu and Windows)</w:t>
       </w:r>
     </w:p>
     <w:p>
@@ -122,7 +188,7 @@
           <w:sz w:val="28"/>
           <w:szCs w:val="28"/>
         </w:rPr>
-        <w:t xml:space="preserve">To create a time server in Ubuntu using </w:t>
+        <w:t xml:space="preserve">SETUP </w:t>
       </w:r>
       <w:r>
         <w:rPr>
@@ -141,7 +207,7 @@
           <w:sz w:val="28"/>
           <w:szCs w:val="28"/>
         </w:rPr>
-        <w:t>, follow the steps below. NTP synchronizes the clocks of computers to a time reference. Here's a full guide to set up your own NTP server.</w:t>
+        <w:t xml:space="preserve"> SERVER:</w:t>
       </w:r>
     </w:p>
     <w:p>
@@ -451,6 +517,109 @@
         <w:rPr>
           <w:rFonts w:ascii="Times New Roman" w:hAnsi="Times New Roman"/>
           <w:bCs/>
+          <w:noProof/>
+          <w:sz w:val="28"/>
+          <w:szCs w:val="28"/>
+        </w:rPr>
+        <w:drawing>
+          <wp:inline distT="0" distB="0" distL="0" distR="0" wp14:anchorId="1C437A34" wp14:editId="03F8222D">
+            <wp:extent cx="6400800" cy="1154430"/>
+            <wp:effectExtent l="19050" t="19050" r="19050" b="26670"/>
+            <wp:docPr id="771057070" name="Picture 3"/>
+            <wp:cNvGraphicFramePr>
+              <a:graphicFrameLocks xmlns:a="http://schemas.openxmlformats.org/drawingml/2006/main" noChangeAspect="1"/>
+            </wp:cNvGraphicFramePr>
+            <a:graphic xmlns:a="http://schemas.openxmlformats.org/drawingml/2006/main">
+              <a:graphicData uri="http://schemas.openxmlformats.org/drawingml/2006/picture">
+                <pic:pic xmlns:pic="http://schemas.openxmlformats.org/drawingml/2006/picture">
+                  <pic:nvPicPr>
+                    <pic:cNvPr id="0" name="Picture 3"/>
+                    <pic:cNvPicPr>
+                      <a:picLocks noChangeAspect="1" noChangeArrowheads="1"/>
+                    </pic:cNvPicPr>
+                  </pic:nvPicPr>
+                  <pic:blipFill rotWithShape="1">
+                    <a:blip r:embed="rId10">
+                      <a:extLst>
+                        <a:ext uri="{28A0092B-C50C-407E-A947-70E740481C1C}">
+                          <a14:useLocalDpi xmlns:a14="http://schemas.microsoft.com/office/drawing/2010/main" val="0"/>
+                        </a:ext>
+                      </a:extLst>
+                    </a:blip>
+                    <a:srcRect t="2" b="25781"/>
+                    <a:stretch/>
+                  </pic:blipFill>
+                  <pic:spPr bwMode="auto">
+                    <a:xfrm>
+                      <a:off x="0" y="0"/>
+                      <a:ext cx="6400800" cy="1154430"/>
+                    </a:xfrm>
+                    <a:prstGeom prst="rect">
+                      <a:avLst/>
+                    </a:prstGeom>
+                    <a:noFill/>
+                    <a:ln w="9525" cap="flat" cmpd="sng" algn="ctr">
+                      <a:solidFill>
+                        <a:sysClr val="windowText" lastClr="000000"/>
+                      </a:solidFill>
+                      <a:prstDash val="solid"/>
+                      <a:round/>
+                      <a:headEnd type="none" w="med" len="med"/>
+                      <a:tailEnd type="none" w="med" len="med"/>
+                      <a:extLst>
+                        <a:ext uri="{C807C97D-BFC1-408E-A445-0C87EB9F89A2}">
+                          <ask:lineSketchStyleProps xmlns:ask="http://schemas.microsoft.com/office/drawing/2018/sketchyshapes" sd="0">
+                            <a:custGeom>
+                              <a:avLst/>
+                              <a:gdLst/>
+                              <a:ahLst/>
+                              <a:cxnLst/>
+                              <a:rect l="0" t="0" r="0" b="0"/>
+                              <a:pathLst/>
+                            </a:custGeom>
+                            <ask:type/>
+                          </ask:lineSketchStyleProps>
+                        </a:ext>
+                      </a:extLst>
+                    </a:ln>
+                    <a:extLst>
+                      <a:ext uri="{53640926-AAD7-44D8-BBD7-CCE9431645EC}">
+                        <a14:shadowObscured xmlns:a14="http://schemas.microsoft.com/office/drawing/2010/main"/>
+                      </a:ext>
+                    </a:extLst>
+                  </pic:spPr>
+                </pic:pic>
+              </a:graphicData>
+            </a:graphic>
+          </wp:inline>
+        </w:drawing>
+      </w:r>
+    </w:p>
+    <w:p>
+      <w:pPr>
+        <w:spacing w:after="0" w:line="240" w:lineRule="auto"/>
+        <w:rPr>
+          <w:rFonts w:ascii="Times New Roman" w:hAnsi="Times New Roman"/>
+          <w:bCs/>
+          <w:sz w:val="28"/>
+          <w:szCs w:val="28"/>
+        </w:rPr>
+      </w:pPr>
+    </w:p>
+    <w:p>
+      <w:pPr>
+        <w:spacing w:after="0" w:line="240" w:lineRule="auto"/>
+        <w:rPr>
+          <w:rFonts w:ascii="Times New Roman" w:hAnsi="Times New Roman"/>
+          <w:bCs/>
+          <w:sz w:val="28"/>
+          <w:szCs w:val="28"/>
+        </w:rPr>
+      </w:pPr>
+      <w:r>
+        <w:rPr>
+          <w:rFonts w:ascii="Times New Roman" w:hAnsi="Times New Roman"/>
+          <w:bCs/>
           <w:sz w:val="28"/>
           <w:szCs w:val="28"/>
         </w:rPr>
@@ -531,7 +700,7 @@
                     <pic:cNvPicPr/>
                   </pic:nvPicPr>
                   <pic:blipFill rotWithShape="1">
-                    <a:blip r:embed="rId10"/>
+                    <a:blip r:embed="rId11"/>
                     <a:srcRect b="43850"/>
                     <a:stretch/>
                   </pic:blipFill>
@@ -591,14 +760,27 @@
           <w:lang w:val="en-IN"/>
         </w:rPr>
       </w:pPr>
-      <w:r>
-        <w:rPr>
-          <w:rFonts w:ascii="Times New Roman" w:hAnsi="Times New Roman"/>
-          <w:bCs/>
-          <w:sz w:val="28"/>
-          <w:szCs w:val="28"/>
-          <w:lang w:val="en-IN"/>
-        </w:rPr>
+    </w:p>
+    <w:p>
+      <w:pPr>
+        <w:spacing w:after="0" w:line="240" w:lineRule="auto"/>
+        <w:rPr>
+          <w:rFonts w:ascii="Times New Roman" w:hAnsi="Times New Roman"/>
+          <w:bCs/>
+          <w:sz w:val="28"/>
+          <w:szCs w:val="28"/>
+          <w:lang w:val="en-IN"/>
+        </w:rPr>
+      </w:pPr>
+      <w:r>
+        <w:rPr>
+          <w:rFonts w:ascii="Times New Roman" w:hAnsi="Times New Roman"/>
+          <w:bCs/>
+          <w:sz w:val="28"/>
+          <w:szCs w:val="28"/>
+          <w:lang w:val="en-IN"/>
+        </w:rPr>
+        <w:lastRenderedPageBreak/>
         <w:t>Explanation:</w:t>
       </w:r>
     </w:p>
@@ -705,7 +887,6 @@
           <w:sz w:val="28"/>
           <w:szCs w:val="28"/>
         </w:rPr>
-        <w:lastRenderedPageBreak/>
         <w:t>Restrict Access: To limit who can q</w:t>
       </w:r>
       <w:proofErr w:type="spellStart"/>
@@ -775,7 +956,7 @@
                     <pic:cNvPicPr/>
                   </pic:nvPicPr>
                   <pic:blipFill rotWithShape="1">
-                    <a:blip r:embed="rId11"/>
+                    <a:blip r:embed="rId12"/>
                     <a:srcRect l="357"/>
                     <a:stretch/>
                   </pic:blipFill>
@@ -1403,6 +1584,7 @@
           <w:sz w:val="28"/>
           <w:szCs w:val="28"/>
         </w:rPr>
+        <w:lastRenderedPageBreak/>
         <w:drawing>
           <wp:inline distT="0" distB="0" distL="0" distR="0" wp14:anchorId="2EDF00BA" wp14:editId="61B40898">
             <wp:extent cx="6400800" cy="980440"/>
@@ -1419,7 +1601,7 @@
                     <pic:cNvPicPr/>
                   </pic:nvPicPr>
                   <pic:blipFill>
-                    <a:blip r:embed="rId12"/>
+                    <a:blip r:embed="rId13"/>
                     <a:stretch>
                       <a:fillRect/>
                     </a:stretch>
@@ -1506,7 +1688,6 @@
           <w:sz w:val="28"/>
           <w:szCs w:val="28"/>
         </w:rPr>
-        <w:lastRenderedPageBreak/>
         <w:t>Restart the NTP ser</w:t>
       </w:r>
       <w:r>
@@ -1553,7 +1734,7 @@
                     <pic:cNvPicPr/>
                   </pic:nvPicPr>
                   <pic:blipFill>
-                    <a:blip r:embed="rId13"/>
+                    <a:blip r:embed="rId14"/>
                     <a:stretch>
                       <a:fillRect/>
                     </a:stretch>
@@ -1678,7 +1859,7 @@
                     <pic:cNvPicPr/>
                   </pic:nvPicPr>
                   <pic:blipFill>
-                    <a:blip r:embed="rId14"/>
+                    <a:blip r:embed="rId15"/>
                     <a:stretch>
                       <a:fillRect/>
                     </a:stretch>
@@ -1745,17 +1926,6 @@
           <w:szCs w:val="28"/>
         </w:rPr>
       </w:pPr>
-    </w:p>
-    <w:p>
-      <w:pPr>
-        <w:spacing w:after="0" w:line="240" w:lineRule="auto"/>
-        <w:rPr>
-          <w:rFonts w:ascii="Times New Roman" w:hAnsi="Times New Roman"/>
-          <w:bCs/>
-          <w:sz w:val="28"/>
-          <w:szCs w:val="28"/>
-        </w:rPr>
-      </w:pPr>
       <w:r>
         <w:rPr>
           <w:rFonts w:ascii="Times New Roman" w:hAnsi="Times New Roman"/>
@@ -1780,7 +1950,7 @@
                     <pic:cNvPicPr/>
                   </pic:nvPicPr>
                   <pic:blipFill rotWithShape="1">
-                    <a:blip r:embed="rId15"/>
+                    <a:blip r:embed="rId16"/>
                     <a:srcRect t="1" r="17205" b="-1"/>
                     <a:stretch/>
                   </pic:blipFill>
@@ -1878,6 +2048,7 @@
           <w:sz w:val="28"/>
           <w:szCs w:val="28"/>
         </w:rPr>
+        <w:lastRenderedPageBreak/>
         <w:drawing>
           <wp:inline distT="0" distB="0" distL="0" distR="0" wp14:anchorId="5F65FA9E" wp14:editId="55061157">
             <wp:extent cx="6400800" cy="1350645"/>
@@ -1894,7 +2065,7 @@
                     <pic:cNvPicPr/>
                   </pic:nvPicPr>
                   <pic:blipFill>
-                    <a:blip r:embed="rId16"/>
+                    <a:blip r:embed="rId17"/>
                     <a:stretch>
                       <a:fillRect/>
                     </a:stretch>
@@ -1974,14 +2145,24 @@
           <w:szCs w:val="28"/>
         </w:rPr>
       </w:pPr>
-      <w:r>
-        <w:rPr>
-          <w:rFonts w:ascii="Times New Roman" w:hAnsi="Times New Roman"/>
-          <w:bCs/>
-          <w:sz w:val="28"/>
-          <w:szCs w:val="28"/>
-        </w:rPr>
-        <w:lastRenderedPageBreak/>
+    </w:p>
+    <w:p>
+      <w:pPr>
+        <w:spacing w:after="0" w:line="240" w:lineRule="auto"/>
+        <w:rPr>
+          <w:rFonts w:ascii="Times New Roman" w:hAnsi="Times New Roman"/>
+          <w:bCs/>
+          <w:sz w:val="28"/>
+          <w:szCs w:val="28"/>
+        </w:rPr>
+      </w:pPr>
+      <w:r>
+        <w:rPr>
+          <w:rFonts w:ascii="Times New Roman" w:hAnsi="Times New Roman"/>
+          <w:bCs/>
+          <w:sz w:val="28"/>
+          <w:szCs w:val="28"/>
+        </w:rPr>
         <w:t xml:space="preserve">Sync </w:t>
       </w:r>
       <w:r>
@@ -2069,7 +2250,7 @@
                     <pic:cNvPicPr/>
                   </pic:nvPicPr>
                   <pic:blipFill>
-                    <a:blip r:embed="rId17"/>
+                    <a:blip r:embed="rId18"/>
                     <a:stretch>
                       <a:fillRect/>
                     </a:stretch>
@@ -2166,6 +2347,7 @@
           <w:sz w:val="28"/>
           <w:szCs w:val="28"/>
         </w:rPr>
+        <w:lastRenderedPageBreak/>
         <w:drawing>
           <wp:inline distT="0" distB="0" distL="0" distR="0" wp14:anchorId="36EA9DE5" wp14:editId="3AA2128C">
             <wp:extent cx="4552381" cy="1695238"/>
@@ -2182,7 +2364,7 @@
                     <pic:cNvPicPr/>
                   </pic:nvPicPr>
                   <pic:blipFill>
-                    <a:blip r:embed="rId18"/>
+                    <a:blip r:embed="rId19"/>
                     <a:stretch>
                       <a:fillRect/>
                     </a:stretch>
@@ -2281,7 +2463,6 @@
           <w:sz w:val="28"/>
           <w:szCs w:val="28"/>
         </w:rPr>
-        <w:lastRenderedPageBreak/>
         <w:t xml:space="preserve">Sync </w:t>
       </w:r>
       <w:proofErr w:type="spellStart"/>
@@ -2373,7 +2554,7 @@
                     </pic:cNvPicPr>
                   </pic:nvPicPr>
                   <pic:blipFill rotWithShape="1">
-                    <a:blip r:embed="rId19">
+                    <a:blip r:embed="rId10">
                       <a:extLst>
                         <a:ext uri="{28A0092B-C50C-407E-A947-70E740481C1C}">
                           <a14:useLocalDpi xmlns:a14="http://schemas.microsoft.com/office/drawing/2010/main" val="0"/>
@@ -2409,6 +2590,18 @@
           </wp:inline>
         </w:drawing>
       </w:r>
+    </w:p>
+    <w:p>
+      <w:pPr>
+        <w:spacing w:after="0" w:line="240" w:lineRule="auto"/>
+        <w:rPr>
+          <w:rFonts w:ascii="Times New Roman" w:hAnsi="Times New Roman"/>
+          <w:bCs/>
+          <w:noProof/>
+          <w:sz w:val="28"/>
+          <w:szCs w:val="28"/>
+        </w:rPr>
+      </w:pPr>
     </w:p>
     <w:p>
       <w:pPr>
@@ -2517,6 +2710,18 @@
           <w:szCs w:val="28"/>
         </w:rPr>
       </w:pPr>
+    </w:p>
+    <w:p>
+      <w:pPr>
+        <w:spacing w:after="0" w:line="240" w:lineRule="auto"/>
+        <w:rPr>
+          <w:rFonts w:ascii="Times New Roman" w:hAnsi="Times New Roman"/>
+          <w:bCs/>
+          <w:noProof/>
+          <w:sz w:val="28"/>
+          <w:szCs w:val="28"/>
+        </w:rPr>
+      </w:pPr>
       <w:r>
         <w:rPr>
           <w:rFonts w:ascii="Times New Roman" w:hAnsi="Times New Roman"/>
@@ -2610,7 +2815,10 @@
           <w:szCs w:val="28"/>
         </w:rPr>
       </w:pPr>
-      <w:r>
+    </w:p>
+    <w:p>
+      <w:pPr>
+        <w:spacing w:after="0" w:line="240" w:lineRule="auto"/>
         <w:rPr>
           <w:rFonts w:ascii="Times New Roman" w:hAnsi="Times New Roman"/>
           <w:bCs/>
@@ -2618,6 +2826,16 @@
           <w:sz w:val="28"/>
           <w:szCs w:val="28"/>
         </w:rPr>
+      </w:pPr>
+      <w:r>
+        <w:rPr>
+          <w:rFonts w:ascii="Times New Roman" w:hAnsi="Times New Roman"/>
+          <w:bCs/>
+          <w:noProof/>
+          <w:sz w:val="28"/>
+          <w:szCs w:val="28"/>
+        </w:rPr>
+        <w:lastRenderedPageBreak/>
         <w:t>If it's set to UTC and you want to change it to your local time zone, use this command to change the time zone:</w:t>
       </w:r>
     </w:p>
@@ -2703,6 +2921,18 @@
           <w:szCs w:val="28"/>
         </w:rPr>
       </w:pPr>
+    </w:p>
+    <w:p>
+      <w:pPr>
+        <w:spacing w:after="0" w:line="240" w:lineRule="auto"/>
+        <w:rPr>
+          <w:rFonts w:ascii="Times New Roman" w:hAnsi="Times New Roman"/>
+          <w:bCs/>
+          <w:noProof/>
+          <w:sz w:val="28"/>
+          <w:szCs w:val="28"/>
+        </w:rPr>
+      </w:pPr>
       <w:r>
         <w:rPr>
           <w:rFonts w:ascii="Times New Roman" w:hAnsi="Times New Roman"/>
@@ -2784,29 +3014,6 @@
           </wp:inline>
         </w:drawing>
       </w:r>
-    </w:p>
-    <w:p>
-      <w:pPr>
-        <w:spacing w:after="0" w:line="240" w:lineRule="auto"/>
-        <w:rPr>
-          <w:rFonts w:ascii="Times New Roman" w:hAnsi="Times New Roman"/>
-          <w:bCs/>
-          <w:noProof/>
-          <w:sz w:val="28"/>
-          <w:szCs w:val="28"/>
-        </w:rPr>
-      </w:pPr>
-    </w:p>
-    <w:p>
-      <w:pPr>
-        <w:spacing w:after="0" w:line="240" w:lineRule="auto"/>
-        <w:rPr>
-          <w:rFonts w:ascii="Times New Roman" w:hAnsi="Times New Roman"/>
-          <w:bCs/>
-          <w:sz w:val="28"/>
-          <w:szCs w:val="28"/>
-        </w:rPr>
-      </w:pPr>
     </w:p>
     <w:p>
       <w:pPr>
@@ -3958,6 +4165,7 @@
   <w:style w:type="character" w:default="1" w:styleId="DefaultParagraphFont">
     <w:name w:val="Default Paragraph Font"/>
     <w:uiPriority w:val="1"/>
+    <w:semiHidden/>
     <w:unhideWhenUsed/>
   </w:style>
   <w:style w:type="table" w:default="1" w:styleId="TableNormal">

</xml_diff>